<commit_message>
Stopped working on signup template; adding operations for CRUD.
</commit_message>
<xml_diff>
--- a/external-project-resources/Learner_WebApp_Tree.docx
+++ b/external-project-resources/Learner_WebApp_Tree.docx
@@ -1,9 +1,10 @@
 
 <file path=word/document.xml><?xml version="1.0" encoding="utf-8"?>
-<w:document xmlns:wpc="http://schemas.microsoft.com/office/word/2010/wordprocessingCanvas" xmlns:mc="http://schemas.openxmlformats.org/markup-compatibility/2006" xmlns:o="urn:schemas-microsoft-com:office:office" xmlns:r="http://schemas.openxmlformats.org/officeDocument/2006/relationships" xmlns:m="http://schemas.openxmlformats.org/officeDocument/2006/math" xmlns:v="urn:schemas-microsoft-com:vml" xmlns:wp14="http://schemas.microsoft.com/office/word/2010/wordprocessingDrawing" xmlns:wp="http://schemas.openxmlformats.org/drawingml/2006/wordprocessingDrawing" xmlns:w10="urn:schemas-microsoft-com:office:word" xmlns:w="http://schemas.openxmlformats.org/wordprocessingml/2006/main" xmlns:w14="http://schemas.microsoft.com/office/word/2010/wordml" xmlns:w15="http://schemas.microsoft.com/office/word/2012/wordml" xmlns:wpg="http://schemas.microsoft.com/office/word/2010/wordprocessingGroup" xmlns:wpi="http://schemas.microsoft.com/office/word/2010/wordprocessingInk" xmlns:wne="http://schemas.microsoft.com/office/word/2006/wordml" xmlns:wps="http://schemas.microsoft.com/office/word/2010/wordprocessingShape" mc:Ignorable="w14 w15 wp14">
+<w:document xmlns:o="urn:schemas-microsoft-com:office:office" xmlns:r="http://schemas.openxmlformats.org/officeDocument/2006/relationships" xmlns:v="urn:schemas-microsoft-com:vml" xmlns:w="http://schemas.openxmlformats.org/wordprocessingml/2006/main" xmlns:w10="urn:schemas-microsoft-com:office:word" xmlns:wp="http://schemas.openxmlformats.org/drawingml/2006/wordprocessingDrawing" xmlns:wps="http://schemas.microsoft.com/office/word/2010/wordprocessingShape" xmlns:wpg="http://schemas.microsoft.com/office/word/2010/wordprocessingGroup" xmlns:mc="http://schemas.openxmlformats.org/markup-compatibility/2006" xmlns:wp14="http://schemas.microsoft.com/office/word/2010/wordprocessingDrawing" xmlns:w14="http://schemas.microsoft.com/office/word/2010/wordml" mc:Ignorable="w14 wp14">
   <w:body>
     <w:p>
       <w:pPr>
+        <w:pStyle w:val="Normal"/>
         <w:jc w:val="center"/>
         <w:rPr>
           <w:sz w:val="36"/>
@@ -22,6 +23,7 @@
     </w:p>
     <w:p>
       <w:pPr>
+        <w:pStyle w:val="Normal"/>
         <w:rPr>
           <w:sz w:val="24"/>
           <w:szCs w:val="24"/>
@@ -54,6 +56,7 @@
     </w:p>
     <w:p>
       <w:pPr>
+        <w:pStyle w:val="Normal"/>
         <w:rPr>
           <w:sz w:val="24"/>
           <w:szCs w:val="24"/>
@@ -69,6 +72,7 @@
     </w:p>
     <w:p>
       <w:pPr>
+        <w:pStyle w:val="Normal"/>
         <w:rPr>
           <w:sz w:val="24"/>
           <w:szCs w:val="24"/>
@@ -84,6 +88,7 @@
     </w:p>
     <w:p>
       <w:pPr>
+        <w:pStyle w:val="Normal"/>
         <w:rPr>
           <w:sz w:val="24"/>
           <w:szCs w:val="24"/>
@@ -114,36 +119,60 @@
     </w:p>
     <w:p>
       <w:pPr>
-        <w:rPr>
-          <w:sz w:val="24"/>
-          <w:szCs w:val="24"/>
-        </w:rPr>
-      </w:pPr>
-      <w:r>
-        <w:rPr>
-          <w:sz w:val="24"/>
-          <w:szCs w:val="24"/>
-        </w:rPr>
-        <w:t>Desc: This is ONLY for making Users to the site. Organizations can be created from logged in Users. The creators of those organizations can then designate OTHER Users to also be Admins or Members.</w:t>
-      </w:r>
-    </w:p>
-    <w:p>
-      <w:pPr>
-        <w:rPr>
-          <w:sz w:val="24"/>
-          <w:szCs w:val="24"/>
-        </w:rPr>
-      </w:pPr>
-      <w:r>
-        <w:rPr>
-          <w:sz w:val="24"/>
-          <w:szCs w:val="24"/>
-        </w:rPr>
-        <w:t>Collecting: 1. Person Name 2. Primary Phone Numbers 3. Primary email Address 4. Short Blurb about who they are/ what they want to add to LearnR</w:t>
-      </w:r>
-    </w:p>
-    <w:p>
-      <w:pPr>
+        <w:pStyle w:val="Normal"/>
+        <w:rPr>
+          <w:sz w:val="24"/>
+          <w:szCs w:val="24"/>
+        </w:rPr>
+      </w:pPr>
+      <w:r>
+        <w:rPr>
+          <w:sz w:val="24"/>
+          <w:szCs w:val="24"/>
+        </w:rPr>
+        <w:t>Desc: This is ONLY for making Users to the site. Organizations can be created from logged in Users,</w:t>
+      </w:r>
+      <w:r>
+        <w:rPr>
+          <w:sz w:val="24"/>
+          <w:szCs w:val="24"/>
+        </w:rPr>
+        <w:t>(NOT HERE)</w:t>
+      </w:r>
+      <w:r>
+        <w:rPr>
+          <w:sz w:val="24"/>
+          <w:szCs w:val="24"/>
+        </w:rPr>
+        <w:t>. The creators of those organizations can then designate OTHER Users to also be Admins or Members.</w:t>
+      </w:r>
+    </w:p>
+    <w:p>
+      <w:pPr>
+        <w:pStyle w:val="Normal"/>
+        <w:rPr>
+          <w:sz w:val="24"/>
+          <w:szCs w:val="24"/>
+        </w:rPr>
+      </w:pPr>
+      <w:r>
+        <w:rPr>
+          <w:sz w:val="24"/>
+          <w:szCs w:val="24"/>
+        </w:rPr>
+        <w:t xml:space="preserve">Collecting: 1. Person Name 2. Primary Phone Numbers 3. Primary email Address 4. Short Blurb about who they are/ what they want to add to LearnR </w:t>
+      </w:r>
+      <w:r>
+        <w:rPr>
+          <w:sz w:val="24"/>
+          <w:szCs w:val="24"/>
+        </w:rPr>
+        <w:t>5. First Name 6. Last name</w:t>
+      </w:r>
+    </w:p>
+    <w:p>
+      <w:pPr>
+        <w:pStyle w:val="Normal"/>
         <w:rPr>
           <w:sz w:val="24"/>
           <w:szCs w:val="24"/>
@@ -159,6 +188,7 @@
     </w:p>
     <w:p>
       <w:pPr>
+        <w:pStyle w:val="Normal"/>
         <w:rPr>
           <w:sz w:val="24"/>
           <w:szCs w:val="24"/>
@@ -170,15 +200,7 @@
           <w:szCs w:val="36"/>
           <w:highlight w:val="yellow"/>
         </w:rPr>
-        <w:t>Step 1B</w:t>
-      </w:r>
-      <w:r>
-        <w:rPr>
-          <w:sz w:val="36"/>
-          <w:szCs w:val="36"/>
-          <w:highlight w:val="yellow"/>
-        </w:rPr>
-        <w:t>:</w:t>
+        <w:t>Step 1B:</w:t>
       </w:r>
       <w:r>
         <w:rPr>
@@ -197,6 +219,7 @@
     </w:p>
     <w:p>
       <w:pPr>
+        <w:pStyle w:val="Normal"/>
         <w:rPr>
           <w:sz w:val="24"/>
           <w:szCs w:val="24"/>
@@ -212,6 +235,7 @@
     </w:p>
     <w:p>
       <w:pPr>
+        <w:pStyle w:val="Normal"/>
         <w:rPr>
           <w:sz w:val="24"/>
           <w:szCs w:val="24"/>
@@ -227,6 +251,7 @@
     </w:p>
     <w:p>
       <w:pPr>
+        <w:pStyle w:val="Normal"/>
         <w:rPr>
           <w:sz w:val="24"/>
           <w:szCs w:val="24"/>
@@ -257,164 +282,70 @@
     </w:p>
     <w:p>
       <w:pPr>
-        <w:rPr>
-          <w:sz w:val="24"/>
-          <w:szCs w:val="24"/>
-        </w:rPr>
-      </w:pPr>
-      <w:r>
-        <w:rPr>
-          <w:sz w:val="24"/>
-          <w:szCs w:val="24"/>
-        </w:rPr>
-        <w:t xml:space="preserve">Options: 1. Make Organization 2. </w:t>
-      </w:r>
-      <w:r>
-        <w:rPr>
-          <w:sz w:val="24"/>
-          <w:szCs w:val="24"/>
-        </w:rPr>
-        <w:t>Manage</w:t>
-      </w:r>
-      <w:r>
-        <w:rPr>
-          <w:sz w:val="24"/>
-          <w:szCs w:val="24"/>
-        </w:rPr>
-        <w:t xml:space="preserve"> Organization 3. Search for LearnRs</w:t>
-      </w:r>
-      <w:r>
-        <w:rPr>
-          <w:sz w:val="24"/>
-          <w:szCs w:val="24"/>
-        </w:rPr>
-        <w:t xml:space="preserve"> 4. Create </w:t>
-      </w:r>
-      <w:r>
-        <w:rPr>
-          <w:sz w:val="24"/>
-          <w:szCs w:val="24"/>
-        </w:rPr>
-        <w:t>LearnR (</w:t>
-      </w:r>
-      <w:r>
-        <w:rPr>
-          <w:sz w:val="24"/>
-          <w:szCs w:val="24"/>
-        </w:rPr>
-        <w:t>Only Available if you’re logged in as an Admin of an Organization).</w:t>
-      </w:r>
-      <w:r>
-        <w:rPr>
-          <w:sz w:val="24"/>
-          <w:szCs w:val="24"/>
-        </w:rPr>
-        <w:t xml:space="preserve"> 4. Send Help/Learn More</w:t>
-      </w:r>
-    </w:p>
-    <w:p>
-      <w:pPr>
-        <w:rPr>
-          <w:sz w:val="24"/>
-          <w:szCs w:val="24"/>
-        </w:rPr>
-      </w:pPr>
-      <w:r>
-        <w:rPr>
-          <w:sz w:val="24"/>
-          <w:szCs w:val="24"/>
-        </w:rPr>
-        <w:t>Desc: This is the main page where Users will interact. A top header bar will contain options for creating/managing an organization.</w:t>
-      </w:r>
-      <w:r>
-        <w:rPr>
-          <w:sz w:val="24"/>
-          <w:szCs w:val="24"/>
-        </w:rPr>
-        <w:t xml:space="preserve"> You can also ‘create a LearnR’, if you’re logged in as an Admin of an Organization.</w:t>
-      </w:r>
-      <w:r>
-        <w:rPr>
-          <w:sz w:val="24"/>
-          <w:szCs w:val="24"/>
-        </w:rPr>
-        <w:t xml:space="preserve"> There will also be the ‘Send Help/Learn More’ section as well.</w:t>
-      </w:r>
-    </w:p>
-    <w:p>
-      <w:pPr>
-        <w:rPr>
-          <w:sz w:val="24"/>
-          <w:szCs w:val="24"/>
-        </w:rPr>
-      </w:pPr>
-      <w:r>
-        <w:rPr>
-          <w:sz w:val="24"/>
-          <w:szCs w:val="24"/>
-        </w:rPr>
-        <w:t xml:space="preserve">In the middle main page we will have a </w:t>
-      </w:r>
-      <w:r>
-        <w:rPr>
-          <w:sz w:val="24"/>
-          <w:szCs w:val="24"/>
-        </w:rPr>
-        <w:t>search bar</w:t>
-      </w:r>
-      <w:r>
-        <w:rPr>
-          <w:sz w:val="24"/>
-          <w:szCs w:val="24"/>
-        </w:rPr>
-        <w:t xml:space="preserve"> section where Users can search for/select Learners to send/look at.</w:t>
-      </w:r>
-      <w:r>
-        <w:rPr>
-          <w:sz w:val="24"/>
-          <w:szCs w:val="24"/>
-        </w:rPr>
-        <w:t xml:space="preserve"> It will be run with an </w:t>
-      </w:r>
-      <w:r>
-        <w:rPr>
-          <w:sz w:val="24"/>
-          <w:szCs w:val="24"/>
-        </w:rPr>
-        <w:t>asynchronous</w:t>
-      </w:r>
-      <w:r>
-        <w:rPr>
-          <w:sz w:val="24"/>
-          <w:szCs w:val="24"/>
-        </w:rPr>
-        <w:t xml:space="preserve"> Ajax query that will have different methods for search</w:t>
-      </w:r>
-      <w:r>
-        <w:rPr>
-          <w:sz w:val="24"/>
-          <w:szCs w:val="24"/>
-        </w:rPr>
-        <w:t>, (</w:t>
-      </w:r>
-      <w:r>
-        <w:rPr>
-          <w:sz w:val="24"/>
-          <w:szCs w:val="24"/>
-        </w:rPr>
-        <w:t>newest, most popular, tags, or text search).</w:t>
-      </w:r>
-    </w:p>
-    <w:p>
-      <w:pPr>
-        <w:rPr>
-          <w:sz w:val="24"/>
-          <w:szCs w:val="24"/>
-        </w:rPr>
-      </w:pPr>
-    </w:p>
-    <w:p>
-      <w:pPr>
+        <w:pStyle w:val="Normal"/>
+        <w:rPr>
+          <w:sz w:val="24"/>
+          <w:szCs w:val="24"/>
+        </w:rPr>
+      </w:pPr>
+      <w:r>
+        <w:rPr>
+          <w:sz w:val="24"/>
+          <w:szCs w:val="24"/>
+        </w:rPr>
+        <w:t>Options: 1. Make Organization 2. Manage Organization 3. Search for LearnRs 4. Create LearnR (Only Available if you’re logged in as an Admin of an Organization). 4. Send Help/Learn More</w:t>
+      </w:r>
+    </w:p>
+    <w:p>
+      <w:pPr>
+        <w:pStyle w:val="Normal"/>
+        <w:rPr>
+          <w:sz w:val="24"/>
+          <w:szCs w:val="24"/>
+        </w:rPr>
+      </w:pPr>
+      <w:r>
+        <w:rPr>
+          <w:sz w:val="24"/>
+          <w:szCs w:val="24"/>
+        </w:rPr>
+        <w:t>Desc: This is the main page where Users will interact. A top header bar will contain options for creating/managing an organization. You can also ‘create a LearnR’, if you’re logged in as an Admin of an Organization. There will also be the ‘Send Help/Learn More’ section as well.</w:t>
+      </w:r>
+    </w:p>
+    <w:p>
+      <w:pPr>
+        <w:pStyle w:val="Normal"/>
+        <w:rPr>
+          <w:sz w:val="24"/>
+          <w:szCs w:val="24"/>
+        </w:rPr>
+      </w:pPr>
+      <w:r>
+        <w:rPr>
+          <w:sz w:val="24"/>
+          <w:szCs w:val="24"/>
+        </w:rPr>
+        <w:t>In the middle main page we will have a search bar section where Users can search for/select Learners to send/look at. It will be run with an asynchronous Ajax query that will have different methods for search, (newest, most popular, tags, or text search).</w:t>
+      </w:r>
+    </w:p>
+    <w:p>
+      <w:pPr>
+        <w:pStyle w:val="Normal"/>
+        <w:rPr>
+          <w:sz w:val="24"/>
+          <w:szCs w:val="24"/>
+        </w:rPr>
+      </w:pPr>
+      <w:r>
+        <w:rPr>
+          <w:sz w:val="24"/>
+          <w:szCs w:val="24"/>
+        </w:rPr>
+      </w:r>
+    </w:p>
+    <w:p>
+      <w:pPr>
+        <w:pStyle w:val="Normal"/>
         <w:rPr>
           <w:sz w:val="24"/>
           <w:szCs w:val="24"/>
@@ -445,6 +376,7 @@
     </w:p>
     <w:p>
       <w:pPr>
+        <w:pStyle w:val="Normal"/>
         <w:rPr>
           <w:sz w:val="24"/>
           <w:szCs w:val="24"/>
@@ -460,64 +392,23 @@
     </w:p>
     <w:p>
       <w:pPr>
-        <w:rPr>
-          <w:sz w:val="24"/>
-          <w:szCs w:val="24"/>
-        </w:rPr>
-      </w:pPr>
-      <w:r>
-        <w:rPr>
-          <w:sz w:val="24"/>
-          <w:szCs w:val="24"/>
-        </w:rPr>
-        <w:lastRenderedPageBreak/>
-        <w:t xml:space="preserve">Generate: We will </w:t>
-      </w:r>
-      <w:r>
-        <w:rPr>
-          <w:sz w:val="24"/>
-          <w:szCs w:val="24"/>
-        </w:rPr>
-        <w:t>generate</w:t>
-      </w:r>
-      <w:r>
-        <w:rPr>
-          <w:sz w:val="24"/>
-          <w:szCs w:val="24"/>
-        </w:rPr>
-        <w:t xml:space="preserve"> a ‘LearnR org’ object, where we have the following. 1. OrganizationID(int) 2. Name of the </w:t>
-      </w:r>
-      <w:r>
-        <w:rPr>
-          <w:sz w:val="24"/>
-          <w:szCs w:val="24"/>
-        </w:rPr>
-        <w:t>Organization (</w:t>
-      </w:r>
-      <w:r>
-        <w:rPr>
-          <w:sz w:val="24"/>
-          <w:szCs w:val="24"/>
-        </w:rPr>
-        <w:t>string) 3. Organization Goals(string) 4. List of all Users under that organization(Array of UserID Ints) 5. List of all Admins (Array of UserID ints) 6. List of LearnRs under this Organization(Array of LearnR ID ints) 7. Roles Designated under this Organization</w:t>
-      </w:r>
-      <w:r>
-        <w:rPr>
-          <w:sz w:val="24"/>
-          <w:szCs w:val="24"/>
-        </w:rPr>
-        <w:t>, (</w:t>
-      </w:r>
-      <w:r>
-        <w:rPr>
-          <w:sz w:val="24"/>
-          <w:szCs w:val="24"/>
-        </w:rPr>
-        <w:t>an Array of ‘Role’ IDs) 8. Date Created 9. Date Updated</w:t>
-      </w:r>
-    </w:p>
-    <w:p>
-      <w:pPr>
+        <w:pStyle w:val="Normal"/>
+        <w:rPr>
+          <w:sz w:val="24"/>
+          <w:szCs w:val="24"/>
+        </w:rPr>
+      </w:pPr>
+      <w:r>
+        <w:rPr>
+          <w:sz w:val="24"/>
+          <w:szCs w:val="24"/>
+        </w:rPr>
+        <w:t>Generate: We will generate a ‘LearnR org’ object, where we have the following. 1. OrganizationID(int) 2. Name of the Organization (string) 3. Organization Goals(string) 4. List of all Users under that organization(Array of UserID Ints) 5. List of all Admins (Array of UserID ints) 6. List of LearnRs under this Organization(Array of LearnR ID ints) 7. Roles Designated under this Organization, (an Array of ‘Role’ IDs) 8. Date Created 9. Date Updated</w:t>
+      </w:r>
+    </w:p>
+    <w:p>
+      <w:pPr>
+        <w:pStyle w:val="Normal"/>
         <w:rPr>
           <w:sz w:val="24"/>
           <w:szCs w:val="24"/>
@@ -543,54 +434,28 @@
           <w:sz w:val="24"/>
           <w:szCs w:val="24"/>
         </w:rPr>
-        <w:t>Manage</w:t>
-      </w:r>
-      <w:r>
-        <w:rPr>
-          <w:sz w:val="24"/>
-          <w:szCs w:val="24"/>
-        </w:rPr>
-        <w:t xml:space="preserve"> Organization</w:t>
-      </w:r>
-    </w:p>
-    <w:p>
-      <w:pPr>
-        <w:rPr>
-          <w:sz w:val="24"/>
-          <w:szCs w:val="24"/>
-        </w:rPr>
-      </w:pPr>
-      <w:r>
-        <w:rPr>
-          <w:sz w:val="24"/>
-          <w:szCs w:val="24"/>
-        </w:rPr>
-        <w:t>Desc: This page is only visible if the User has the appropriate role to view Organization’s they made/are apart of. From here, Users will be able to add</w:t>
-      </w:r>
-      <w:r>
-        <w:rPr>
-          <w:sz w:val="24"/>
-          <w:szCs w:val="24"/>
-        </w:rPr>
-        <w:t>/remove</w:t>
-      </w:r>
-      <w:r>
-        <w:rPr>
-          <w:sz w:val="24"/>
-          <w:szCs w:val="24"/>
-        </w:rPr>
-        <w:t xml:space="preserve"> other Users to an or</w:t>
-      </w:r>
-      <w:r>
-        <w:rPr>
-          <w:sz w:val="24"/>
-          <w:szCs w:val="24"/>
-        </w:rPr>
-        <w:t>ganization they are apart of, change the title, add/edit their LearnR, create a LearnR under this organization, and other things.</w:t>
-      </w:r>
-    </w:p>
-    <w:p>
-      <w:pPr>
+        <w:t>Manage Organization</w:t>
+      </w:r>
+    </w:p>
+    <w:p>
+      <w:pPr>
+        <w:pStyle w:val="Normal"/>
+        <w:rPr>
+          <w:sz w:val="24"/>
+          <w:szCs w:val="24"/>
+        </w:rPr>
+      </w:pPr>
+      <w:r>
+        <w:rPr>
+          <w:sz w:val="24"/>
+          <w:szCs w:val="24"/>
+        </w:rPr>
+        <w:t>Desc: This page is only visible if the User has the appropriate role to view Organization’s they made/are apart of. From here, Users will be able to add/remove other Users to an organization they are apart of, change the title, add/edit their LearnR, create a LearnR under this organization, and other things.</w:t>
+      </w:r>
+    </w:p>
+    <w:p>
+      <w:pPr>
+        <w:pStyle w:val="Normal"/>
         <w:rPr>
           <w:sz w:val="24"/>
           <w:szCs w:val="24"/>
@@ -606,6 +471,7 @@
     </w:p>
     <w:p>
       <w:pPr>
+        <w:pStyle w:val="Normal"/>
         <w:rPr>
           <w:sz w:val="24"/>
           <w:szCs w:val="24"/>
@@ -636,6 +502,7 @@
     </w:p>
     <w:p>
       <w:pPr>
+        <w:pStyle w:val="Normal"/>
         <w:rPr>
           <w:sz w:val="24"/>
           <w:szCs w:val="24"/>
@@ -651,6 +518,7 @@
     </w:p>
     <w:p>
       <w:pPr>
+        <w:pStyle w:val="Normal"/>
         <w:rPr>
           <w:sz w:val="24"/>
           <w:szCs w:val="24"/>
@@ -666,6 +534,7 @@
     </w:p>
     <w:p>
       <w:pPr>
+        <w:pStyle w:val="Normal"/>
         <w:rPr>
           <w:sz w:val="24"/>
           <w:szCs w:val="24"/>
@@ -698,6 +567,7 @@
     </w:p>
     <w:p>
       <w:pPr>
+        <w:pStyle w:val="Normal"/>
         <w:rPr>
           <w:sz w:val="24"/>
           <w:szCs w:val="24"/>
@@ -713,42 +583,23 @@
     </w:p>
     <w:p>
       <w:pPr>
-        <w:rPr>
-          <w:sz w:val="24"/>
-          <w:szCs w:val="24"/>
-        </w:rPr>
-      </w:pPr>
-      <w:r>
-        <w:rPr>
-          <w:sz w:val="24"/>
-          <w:szCs w:val="24"/>
-        </w:rPr>
-        <w:t>Generate: For simplicity’s sake, once on this ‘create’ page, we will run queries to fill values for the following,(mostly to ward off any similar names for learnRs): LearnR Name. We will then generate a LearnR with the following: 1. LearnR ID(string) 2. LearnR Name(string) 3. LearnR Tags(Array of Strings) 4. LearnR Description 5. LearnR Phone Nums(Array of Strings) 6. Lear</w:t>
-      </w:r>
-      <w:r>
-        <w:rPr>
-          <w:sz w:val="24"/>
-          <w:szCs w:val="24"/>
-        </w:rPr>
-        <w:t>n</w:t>
-      </w:r>
-      <w:r>
-        <w:rPr>
-          <w:sz w:val="24"/>
-          <w:szCs w:val="24"/>
-        </w:rPr>
-        <w:t>RTexts(Array of Text Objects, name not declared yet)</w:t>
-      </w:r>
-      <w:r>
-        <w:rPr>
-          <w:sz w:val="24"/>
-          <w:szCs w:val="24"/>
-        </w:rPr>
-        <w:t>. 7. Date Created 8. Date Updated</w:t>
-      </w:r>
-    </w:p>
-    <w:p>
-      <w:pPr>
+        <w:pStyle w:val="Normal"/>
+        <w:rPr>
+          <w:sz w:val="24"/>
+          <w:szCs w:val="24"/>
+        </w:rPr>
+      </w:pPr>
+      <w:r>
+        <w:rPr>
+          <w:sz w:val="24"/>
+          <w:szCs w:val="24"/>
+        </w:rPr>
+        <w:t>Generate: For simplicity’s sake, once on this ‘create’ page, we will run queries to fill values for the following,(mostly to ward off any similar names for learnRs): LearnR Name. We will then generate a LearnR with the following: 1. LearnR ID(string) 2. LearnR Name(string) 3. LearnR Tags(Array of Strings) 4. LearnR Description 5. LearnR Phone Nums(Array of Strings) 6. LearnRTexts(Array of Text Objects, name not declared yet). 7. Date Created 8. Date Updated</w:t>
+      </w:r>
+    </w:p>
+    <w:p>
+      <w:pPr>
+        <w:pStyle w:val="Normal"/>
         <w:rPr>
           <w:sz w:val="24"/>
           <w:szCs w:val="24"/>
@@ -760,29 +611,14 @@
           <w:szCs w:val="36"/>
           <w:highlight w:val="green"/>
         </w:rPr>
-        <w:t>Step2</w:t>
-      </w:r>
-      <w:r>
-        <w:rPr>
-          <w:sz w:val="36"/>
-          <w:szCs w:val="36"/>
-          <w:highlight w:val="green"/>
-        </w:rPr>
-        <w:t xml:space="preserve"> </w:t>
-      </w:r>
-      <w:r>
-        <w:rPr>
-          <w:sz w:val="36"/>
-          <w:szCs w:val="36"/>
-        </w:rPr>
-        <w:t>E</w:t>
-      </w:r>
-      <w:r>
-        <w:rPr>
-          <w:sz w:val="36"/>
-          <w:szCs w:val="36"/>
-        </w:rPr>
-        <w:t xml:space="preserve">: </w:t>
+        <w:t xml:space="preserve">Step2 </w:t>
+      </w:r>
+      <w:r>
+        <w:rPr>
+          <w:sz w:val="36"/>
+          <w:szCs w:val="36"/>
+        </w:rPr>
+        <w:t xml:space="preserve">E: </w:t>
       </w:r>
       <w:r>
         <w:rPr>
@@ -794,6 +630,8 @@
     </w:p>
     <w:p>
       <w:pPr>
+        <w:pStyle w:val="Normal"/>
+        <w:spacing w:before="0" w:after="160"/>
         <w:rPr>
           <w:sz w:val="24"/>
           <w:szCs w:val="24"/>
@@ -805,39 +643,30 @@
           <w:szCs w:val="24"/>
         </w:rPr>
         <w:t>Desc: This page is a combination of a place where you can send me an email for me to read/look into. (This does NOT concern creating an organization/LearnR. Emails are send through those webpages).</w:t>
-      </w:r>
-      <w:r>
-        <w:rPr>
-          <w:sz w:val="24"/>
-          <w:szCs w:val="24"/>
-        </w:rPr>
         <w:br/>
-      </w:r>
-      <w:r>
-        <w:rPr>
-          <w:sz w:val="24"/>
-          <w:szCs w:val="24"/>
-        </w:rPr>
         <w:br/>
         <w:t>This page will detail the project and our mission statement and include a messagebox where you can ask for improvements/suggestions/help.</w:t>
       </w:r>
     </w:p>
     <w:sectPr>
+      <w:type w:val="nextPage"/>
       <w:pgSz w:w="12240" w:h="15840"/>
-      <w:pgMar w:top="1440" w:right="1440" w:bottom="1440" w:left="1440" w:header="720" w:footer="720" w:gutter="0"/>
-      <w:cols w:space="720"/>
-      <w:docGrid w:linePitch="360"/>
+      <w:pgMar w:left="1440" w:right="1440" w:header="0" w:top="1440" w:footer="0" w:bottom="1440" w:gutter="0"/>
+      <w:pgNumType w:fmt="decimal"/>
+      <w:formProt w:val="false"/>
+      <w:textDirection w:val="lrTb"/>
+      <w:docGrid w:type="default" w:linePitch="360" w:charSpace="4096"/>
     </w:sectPr>
   </w:body>
 </w:document>
 </file>
 
 <file path=word/styles.xml><?xml version="1.0" encoding="utf-8"?>
-<w:styles xmlns:mc="http://schemas.openxmlformats.org/markup-compatibility/2006" xmlns:r="http://schemas.openxmlformats.org/officeDocument/2006/relationships" xmlns:w="http://schemas.openxmlformats.org/wordprocessingml/2006/main" xmlns:w14="http://schemas.microsoft.com/office/word/2010/wordml" xmlns:w15="http://schemas.microsoft.com/office/word/2012/wordml" mc:Ignorable="w14 w15">
+<w:styles xmlns:w="http://schemas.openxmlformats.org/wordprocessingml/2006/main" xmlns:w14="http://schemas.microsoft.com/office/word/2010/wordml" xmlns:mc="http://schemas.openxmlformats.org/markup-compatibility/2006" mc:Ignorable="w14">
   <w:docDefaults>
     <w:rPrDefault>
       <w:rPr>
-        <w:rFonts w:asciiTheme="minorHAnsi" w:eastAsiaTheme="minorHAnsi" w:hAnsiTheme="minorHAnsi" w:cstheme="minorBidi"/>
+        <w:rFonts w:ascii="Calibri" w:hAnsi="Calibri" w:eastAsia="Calibri" w:cs="" w:asciiTheme="minorHAnsi" w:cstheme="minorBidi" w:eastAsiaTheme="minorHAnsi" w:hAnsiTheme="minorHAnsi"/>
         <w:sz w:val="22"/>
         <w:szCs w:val="22"/>
         <w:lang w:val="en-US" w:eastAsia="en-US" w:bidi="ar-SA"/>
@@ -845,21 +674,21 @@
     </w:rPrDefault>
     <w:pPrDefault>
       <w:pPr>
-        <w:spacing w:after="160" w:line="259" w:lineRule="auto"/>
+        <w:suppressAutoHyphens w:val="true"/>
       </w:pPr>
     </w:pPrDefault>
   </w:docDefaults>
   <w:latentStyles w:defLockedState="0" w:defUIPriority="99" w:defSemiHidden="0" w:defUnhideWhenUsed="0" w:defQFormat="0" w:count="371">
     <w:lsdException w:name="Normal" w:uiPriority="0" w:qFormat="1"/>
     <w:lsdException w:name="heading 1" w:uiPriority="9" w:qFormat="1"/>
-    <w:lsdException w:name="heading 2" w:semiHidden="1" w:uiPriority="9" w:unhideWhenUsed="1" w:qFormat="1"/>
-    <w:lsdException w:name="heading 3" w:semiHidden="1" w:uiPriority="9" w:unhideWhenUsed="1" w:qFormat="1"/>
-    <w:lsdException w:name="heading 4" w:semiHidden="1" w:uiPriority="9" w:unhideWhenUsed="1" w:qFormat="1"/>
-    <w:lsdException w:name="heading 5" w:semiHidden="1" w:uiPriority="9" w:unhideWhenUsed="1" w:qFormat="1"/>
-    <w:lsdException w:name="heading 6" w:semiHidden="1" w:uiPriority="9" w:unhideWhenUsed="1" w:qFormat="1"/>
-    <w:lsdException w:name="heading 7" w:semiHidden="1" w:uiPriority="9" w:unhideWhenUsed="1" w:qFormat="1"/>
-    <w:lsdException w:name="heading 8" w:semiHidden="1" w:uiPriority="9" w:unhideWhenUsed="1" w:qFormat="1"/>
-    <w:lsdException w:name="heading 9" w:semiHidden="1" w:uiPriority="9" w:unhideWhenUsed="1" w:qFormat="1"/>
+    <w:lsdException w:name="heading 2" w:uiPriority="9" w:semiHidden="1" w:unhideWhenUsed="1" w:qFormat="1"/>
+    <w:lsdException w:name="heading 3" w:uiPriority="9" w:semiHidden="1" w:unhideWhenUsed="1" w:qFormat="1"/>
+    <w:lsdException w:name="heading 4" w:uiPriority="9" w:semiHidden="1" w:unhideWhenUsed="1" w:qFormat="1"/>
+    <w:lsdException w:name="heading 5" w:uiPriority="9" w:semiHidden="1" w:unhideWhenUsed="1" w:qFormat="1"/>
+    <w:lsdException w:name="heading 6" w:uiPriority="9" w:semiHidden="1" w:unhideWhenUsed="1" w:qFormat="1"/>
+    <w:lsdException w:name="heading 7" w:uiPriority="9" w:semiHidden="1" w:unhideWhenUsed="1" w:qFormat="1"/>
+    <w:lsdException w:name="heading 8" w:uiPriority="9" w:semiHidden="1" w:unhideWhenUsed="1" w:qFormat="1"/>
+    <w:lsdException w:name="heading 9" w:uiPriority="9" w:semiHidden="1" w:unhideWhenUsed="1" w:qFormat="1"/>
     <w:lsdException w:name="index 1" w:semiHidden="1" w:unhideWhenUsed="1"/>
     <w:lsdException w:name="index 2" w:semiHidden="1" w:unhideWhenUsed="1"/>
     <w:lsdException w:name="index 3" w:semiHidden="1" w:unhideWhenUsed="1"/>
@@ -869,22 +698,22 @@
     <w:lsdException w:name="index 7" w:semiHidden="1" w:unhideWhenUsed="1"/>
     <w:lsdException w:name="index 8" w:semiHidden="1" w:unhideWhenUsed="1"/>
     <w:lsdException w:name="index 9" w:semiHidden="1" w:unhideWhenUsed="1"/>
-    <w:lsdException w:name="toc 1" w:semiHidden="1" w:uiPriority="39" w:unhideWhenUsed="1"/>
-    <w:lsdException w:name="toc 2" w:semiHidden="1" w:uiPriority="39" w:unhideWhenUsed="1"/>
-    <w:lsdException w:name="toc 3" w:semiHidden="1" w:uiPriority="39" w:unhideWhenUsed="1"/>
-    <w:lsdException w:name="toc 4" w:semiHidden="1" w:uiPriority="39" w:unhideWhenUsed="1"/>
-    <w:lsdException w:name="toc 5" w:semiHidden="1" w:uiPriority="39" w:unhideWhenUsed="1"/>
-    <w:lsdException w:name="toc 6" w:semiHidden="1" w:uiPriority="39" w:unhideWhenUsed="1"/>
-    <w:lsdException w:name="toc 7" w:semiHidden="1" w:uiPriority="39" w:unhideWhenUsed="1"/>
-    <w:lsdException w:name="toc 8" w:semiHidden="1" w:uiPriority="39" w:unhideWhenUsed="1"/>
-    <w:lsdException w:name="toc 9" w:semiHidden="1" w:uiPriority="39" w:unhideWhenUsed="1"/>
+    <w:lsdException w:name="toc 1" w:uiPriority="39" w:semiHidden="1" w:unhideWhenUsed="1"/>
+    <w:lsdException w:name="toc 2" w:uiPriority="39" w:semiHidden="1" w:unhideWhenUsed="1"/>
+    <w:lsdException w:name="toc 3" w:uiPriority="39" w:semiHidden="1" w:unhideWhenUsed="1"/>
+    <w:lsdException w:name="toc 4" w:uiPriority="39" w:semiHidden="1" w:unhideWhenUsed="1"/>
+    <w:lsdException w:name="toc 5" w:uiPriority="39" w:semiHidden="1" w:unhideWhenUsed="1"/>
+    <w:lsdException w:name="toc 6" w:uiPriority="39" w:semiHidden="1" w:unhideWhenUsed="1"/>
+    <w:lsdException w:name="toc 7" w:uiPriority="39" w:semiHidden="1" w:unhideWhenUsed="1"/>
+    <w:lsdException w:name="toc 8" w:uiPriority="39" w:semiHidden="1" w:unhideWhenUsed="1"/>
+    <w:lsdException w:name="toc 9" w:uiPriority="39" w:semiHidden="1" w:unhideWhenUsed="1"/>
     <w:lsdException w:name="Normal Indent" w:semiHidden="1" w:unhideWhenUsed="1"/>
     <w:lsdException w:name="footnote text" w:semiHidden="1" w:unhideWhenUsed="1"/>
     <w:lsdException w:name="annotation text" w:semiHidden="1" w:unhideWhenUsed="1"/>
     <w:lsdException w:name="header" w:semiHidden="1" w:unhideWhenUsed="1"/>
     <w:lsdException w:name="footer" w:semiHidden="1" w:unhideWhenUsed="1"/>
     <w:lsdException w:name="index heading" w:semiHidden="1" w:unhideWhenUsed="1"/>
-    <w:lsdException w:name="caption" w:semiHidden="1" w:uiPriority="35" w:unhideWhenUsed="1" w:qFormat="1"/>
+    <w:lsdException w:name="caption" w:uiPriority="35" w:semiHidden="1" w:unhideWhenUsed="1" w:qFormat="1"/>
     <w:lsdException w:name="table of figures" w:semiHidden="1" w:unhideWhenUsed="1"/>
     <w:lsdException w:name="envelope address" w:semiHidden="1" w:unhideWhenUsed="1"/>
     <w:lsdException w:name="envelope return" w:semiHidden="1" w:unhideWhenUsed="1"/>
@@ -915,7 +744,7 @@
     <w:lsdException w:name="Title" w:uiPriority="10" w:qFormat="1"/>
     <w:lsdException w:name="Closing" w:semiHidden="1" w:unhideWhenUsed="1"/>
     <w:lsdException w:name="Signature" w:semiHidden="1" w:unhideWhenUsed="1"/>
-    <w:lsdException w:name="Default Paragraph Font" w:semiHidden="1" w:uiPriority="1" w:unhideWhenUsed="1"/>
+    <w:lsdException w:name="Default Paragraph Font" w:uiPriority="1" w:semiHidden="1" w:unhideWhenUsed="1"/>
     <w:lsdException w:name="Body Text" w:semiHidden="1" w:unhideWhenUsed="1"/>
     <w:lsdException w:name="Body Text Indent" w:semiHidden="1" w:unhideWhenUsed="1"/>
     <w:lsdException w:name="List Continue" w:semiHidden="1" w:unhideWhenUsed="1"/>
@@ -1115,8 +944,8 @@
     <w:lsdException w:name="Subtle Reference" w:uiPriority="31" w:qFormat="1"/>
     <w:lsdException w:name="Intense Reference" w:uiPriority="32" w:qFormat="1"/>
     <w:lsdException w:name="Book Title" w:uiPriority="33" w:qFormat="1"/>
-    <w:lsdException w:name="Bibliography" w:semiHidden="1" w:uiPriority="37" w:unhideWhenUsed="1"/>
-    <w:lsdException w:name="TOC Heading" w:semiHidden="1" w:uiPriority="39" w:unhideWhenUsed="1" w:qFormat="1"/>
+    <w:lsdException w:name="Bibliography" w:uiPriority="37" w:semiHidden="1" w:unhideWhenUsed="1"/>
+    <w:lsdException w:name="TOC Heading" w:uiPriority="39" w:semiHidden="1" w:unhideWhenUsed="1" w:qFormat="1"/>
     <w:lsdException w:name="Plain Table 1" w:uiPriority="41"/>
     <w:lsdException w:name="Plain Table 2" w:uiPriority="42"/>
     <w:lsdException w:name="Plain Table 3" w:uiPriority="43"/>
@@ -1222,15 +1051,96 @@
     <w:lsdException w:name="List Table 6 Colorful Accent 6" w:uiPriority="51"/>
     <w:lsdException w:name="List Table 7 Colorful Accent 6" w:uiPriority="52"/>
   </w:latentStyles>
-  <w:style w:type="paragraph" w:default="1" w:styleId="Normal">
+  <w:style w:type="paragraph" w:styleId="Normal" w:default="1">
     <w:name w:val="Normal"/>
     <w:qFormat/>
+    <w:pPr>
+      <w:widowControl/>
+      <w:bidi w:val="0"/>
+      <w:spacing w:lineRule="auto" w:line="259" w:before="0" w:after="160"/>
+      <w:jc w:val="left"/>
+    </w:pPr>
+    <w:rPr>
+      <w:rFonts w:ascii="Calibri" w:hAnsi="Calibri" w:eastAsia="Calibri" w:cs="" w:asciiTheme="minorHAnsi" w:cstheme="minorBidi" w:eastAsiaTheme="minorHAnsi" w:hAnsiTheme="minorHAnsi"/>
+      <w:color w:val="auto"/>
+      <w:kern w:val="0"/>
+      <w:sz w:val="22"/>
+      <w:szCs w:val="22"/>
+      <w:lang w:val="en-US" w:eastAsia="en-US" w:bidi="ar-SA"/>
+    </w:rPr>
   </w:style>
-  <w:style w:type="character" w:default="1" w:styleId="DefaultParagraphFont">
+  <w:style w:type="character" w:styleId="DefaultParagraphFont" w:default="1">
     <w:name w:val="Default Paragraph Font"/>
     <w:uiPriority w:val="1"/>
     <w:semiHidden/>
     <w:unhideWhenUsed/>
+    <w:qFormat/>
+    <w:rPr/>
+  </w:style>
+  <w:style w:type="paragraph" w:styleId="Heading">
+    <w:name w:val="Heading"/>
+    <w:basedOn w:val="Normal"/>
+    <w:next w:val="TextBody"/>
+    <w:qFormat/>
+    <w:pPr>
+      <w:keepNext w:val="true"/>
+      <w:spacing w:before="240" w:after="120"/>
+    </w:pPr>
+    <w:rPr>
+      <w:rFonts w:ascii="Liberation Sans" w:hAnsi="Liberation Sans" w:eastAsia="Noto Sans CJK SC" w:cs="Lohit Devanagari"/>
+      <w:sz w:val="28"/>
+      <w:szCs w:val="28"/>
+    </w:rPr>
+  </w:style>
+  <w:style w:type="paragraph" w:styleId="TextBody">
+    <w:name w:val="Body Text"/>
+    <w:basedOn w:val="Normal"/>
+    <w:pPr>
+      <w:spacing w:lineRule="auto" w:line="276" w:before="0" w:after="140"/>
+    </w:pPr>
+    <w:rPr/>
+  </w:style>
+  <w:style w:type="paragraph" w:styleId="List">
+    <w:name w:val="List"/>
+    <w:basedOn w:val="TextBody"/>
+    <w:pPr/>
+    <w:rPr>
+      <w:rFonts w:cs="Lohit Devanagari"/>
+    </w:rPr>
+  </w:style>
+  <w:style w:type="paragraph" w:styleId="Caption">
+    <w:name w:val="Caption"/>
+    <w:basedOn w:val="Normal"/>
+    <w:qFormat/>
+    <w:pPr>
+      <w:suppressLineNumbers/>
+      <w:spacing w:before="120" w:after="120"/>
+    </w:pPr>
+    <w:rPr>
+      <w:rFonts w:cs="Lohit Devanagari"/>
+      <w:i/>
+      <w:iCs/>
+      <w:sz w:val="24"/>
+      <w:szCs w:val="24"/>
+    </w:rPr>
+  </w:style>
+  <w:style w:type="paragraph" w:styleId="Index">
+    <w:name w:val="Index"/>
+    <w:basedOn w:val="Normal"/>
+    <w:qFormat/>
+    <w:pPr>
+      <w:suppressLineNumbers/>
+    </w:pPr>
+    <w:rPr>
+      <w:rFonts w:cs="Lohit Devanagari"/>
+    </w:rPr>
+  </w:style>
+  <w:style w:type="numbering" w:styleId="NoList" w:default="1">
+    <w:name w:val="No List"/>
+    <w:uiPriority w:val="99"/>
+    <w:semiHidden/>
+    <w:unhideWhenUsed/>
+    <w:qFormat/>
   </w:style>
   <w:style w:type="table" w:default="1" w:styleId="TableNormal">
     <w:name w:val="Normal Table"/>
@@ -1246,12 +1156,6 @@
         <w:right w:w="108" w:type="dxa"/>
       </w:tblCellMar>
     </w:tblPr>
-  </w:style>
-  <w:style w:type="numbering" w:default="1" w:styleId="NoList">
-    <w:name w:val="No List"/>
-    <w:uiPriority w:val="99"/>
-    <w:semiHidden/>
-    <w:unhideWhenUsed/>
   </w:style>
 </w:styles>
 </file>

</xml_diff>

<commit_message>
Move some files from our prod to test in the webapp section.
</commit_message>
<xml_diff>
--- a/external-project-resources/Learner_WebApp_Tree.docx
+++ b/external-project-resources/Learner_WebApp_Tree.docx
@@ -130,44 +130,23 @@
           <w:sz w:val="24"/>
           <w:szCs w:val="24"/>
         </w:rPr>
-        <w:t>Desc: This is ONLY for making Users to the site. Organizations can be created from logged in Users,</w:t>
-      </w:r>
-      <w:r>
-        <w:rPr>
-          <w:sz w:val="24"/>
-          <w:szCs w:val="24"/>
-        </w:rPr>
-        <w:t>(NOT HERE)</w:t>
-      </w:r>
-      <w:r>
-        <w:rPr>
-          <w:sz w:val="24"/>
-          <w:szCs w:val="24"/>
-        </w:rPr>
-        <w:t>. The creators of those organizations can then designate OTHER Users to also be Admins or Members.</w:t>
-      </w:r>
-    </w:p>
-    <w:p>
-      <w:pPr>
-        <w:pStyle w:val="Normal"/>
-        <w:rPr>
-          <w:sz w:val="24"/>
-          <w:szCs w:val="24"/>
-        </w:rPr>
-      </w:pPr>
-      <w:r>
-        <w:rPr>
-          <w:sz w:val="24"/>
-          <w:szCs w:val="24"/>
-        </w:rPr>
-        <w:t xml:space="preserve">Collecting: 1. Person Name 2. Primary Phone Numbers 3. Primary email Address 4. Short Blurb about who they are/ what they want to add to LearnR </w:t>
-      </w:r>
-      <w:r>
-        <w:rPr>
-          <w:sz w:val="24"/>
-          <w:szCs w:val="24"/>
-        </w:rPr>
-        <w:t>5. First Name 6. Last name</w:t>
+        <w:t>Desc: This is ONLY for making Users to the site. Organizations can be created from logged in Users,(NOT HERE). The creators of those organizations can then designate OTHER Users to also be Admins or Members.</w:t>
+      </w:r>
+    </w:p>
+    <w:p>
+      <w:pPr>
+        <w:pStyle w:val="Normal"/>
+        <w:rPr>
+          <w:sz w:val="24"/>
+          <w:szCs w:val="24"/>
+        </w:rPr>
+      </w:pPr>
+      <w:r>
+        <w:rPr>
+          <w:sz w:val="24"/>
+          <w:szCs w:val="24"/>
+        </w:rPr>
+        <w:t>Collecting: 1. Person Name 2. Primary Phone Numbers 3. Primary email Address 4. Short Blurb about who they are/ what they want to add to LearnR 5. First Name 6. Last name</w:t>
       </w:r>
     </w:p>
     <w:p>
@@ -403,7 +382,21 @@
           <w:sz w:val="24"/>
           <w:szCs w:val="24"/>
         </w:rPr>
-        <w:t>Generate: We will generate a ‘LearnR org’ object, where we have the following. 1. OrganizationID(int) 2. Name of the Organization (string) 3. Organization Goals(string) 4. List of all Users under that organization(Array of UserID Ints) 5. List of all Admins (Array of UserID ints) 6. List of LearnRs under this Organization(Array of LearnR ID ints) 7. Roles Designated under this Organization, (an Array of ‘Role’ IDs) 8. Date Created 9. Date Updated</w:t>
+        <w:t>Generate: We will generate a ‘LearnR org’ object, where we have the following. 1. OrganizationID(int) 2. Name of the Organization (string) 3. Organization Goals(</w:t>
+      </w:r>
+      <w:r>
+        <w:rPr>
+          <w:sz w:val="24"/>
+          <w:szCs w:val="24"/>
+        </w:rPr>
+        <w:t xml:space="preserve">array of </w:t>
+      </w:r>
+      <w:r>
+        <w:rPr>
+          <w:sz w:val="24"/>
+          <w:szCs w:val="24"/>
+        </w:rPr>
+        <w:t>string) 4. List of all Users under that organization(Array of UserID Ints) 5. List of all Admins (Array of UserID ints) 6. List of LearnRs under this Organization(Array of LearnR ID ints) 7. Roles Designated under this Organization, (an Array of ‘Role’ IDs) 8. Date Created 9. Date Updated</w:t>
       </w:r>
     </w:p>
     <w:p>
@@ -667,7 +660,6 @@
     <w:rPrDefault>
       <w:rPr>
         <w:rFonts w:ascii="Calibri" w:hAnsi="Calibri" w:eastAsia="Calibri" w:cs="" w:asciiTheme="minorHAnsi" w:cstheme="minorBidi" w:eastAsiaTheme="minorHAnsi" w:hAnsiTheme="minorHAnsi"/>
-        <w:sz w:val="22"/>
         <w:szCs w:val="22"/>
         <w:lang w:val="en-US" w:eastAsia="en-US" w:bidi="ar-SA"/>
       </w:rPr>
@@ -1056,6 +1048,7 @@
     <w:qFormat/>
     <w:pPr>
       <w:widowControl/>
+      <w:suppressAutoHyphens w:val="true"/>
       <w:bidi w:val="0"/>
       <w:spacing w:lineRule="auto" w:line="259" w:before="0" w:after="160"/>
       <w:jc w:val="left"/>

</xml_diff>

<commit_message>
Starting to work on more backend details for making a learnr.
</commit_message>
<xml_diff>
--- a/external-project-resources/Learner_WebApp_Tree.docx
+++ b/external-project-resources/Learner_WebApp_Tree.docx
@@ -364,35 +364,7 @@
           <w:sz w:val="24"/>
           <w:szCs w:val="24"/>
         </w:rPr>
-        <w:t>Generate: We will generate a ‘LearnR org’ object, where we have the following. 1. OrganizationID(int) 2. Name of the Organization (string) 3. Organization Goals(</w:t>
-      </w:r>
-      <w:r>
-        <w:rPr>
-          <w:sz w:val="24"/>
-          <w:szCs w:val="24"/>
-        </w:rPr>
-        <w:t xml:space="preserve">array of </w:t>
-      </w:r>
-      <w:r>
-        <w:rPr>
-          <w:sz w:val="24"/>
-          <w:szCs w:val="24"/>
-        </w:rPr>
-        <w:t xml:space="preserve">string) 4. List of all Users under that organization(Array of UserID Ints) 5. List of all Admins (Array of UserID ints) 6. List of LearnRs under this Organization(Array of LearnR ID ints) </w:t>
-      </w:r>
-      <w:r>
-        <w:rPr>
-          <w:sz w:val="24"/>
-          <w:szCs w:val="24"/>
-        </w:rPr>
-        <w:t>7</w:t>
-      </w:r>
-      <w:r>
-        <w:rPr>
-          <w:sz w:val="24"/>
-          <w:szCs w:val="24"/>
-        </w:rPr>
-        <w:t>. Date Created 9. Date Updated</w:t>
+        <w:t>Generate: We will generate a ‘LearnR org’ object, where we have the following. 1. OrganizationID(int) 2. Name of the Organization (string) 3. Organization Goals(array of string) 4. List of all Users under that organization(Array of UserID Ints) 5. List of all Admins (Array of UserID ints) 6. List of LearnRs under this Organization(Array of LearnR ID ints) 7. Date Created 9. Date Updated</w:t>
       </w:r>
     </w:p>
     <w:p>
@@ -558,7 +530,7 @@
           <w:sz w:val="24"/>
           <w:szCs w:val="24"/>
         </w:rPr>
-        <w:t>Desc: This should be at the top of the header bar. It’s ONLY available IF YOUR LOGGED IN AS AN ADMIN of AN ORGANIZATION. This page will allow you to create a LearnR under an Organization. It will set rules for who can send/update/create this LearnR, as well as explain what a LearnR is for.</w:t>
+        <w:t xml:space="preserve">Desc: This should be at the top of the header bar. It’s ONLY available IF YOUR LOGGED IN AS AN ADMIN of AN ORGANIZATION. This page will allow you to create a LearnR under an Organization. </w:t>
       </w:r>
     </w:p>
     <w:p>
@@ -708,14 +680,7 @@
           <w:sz w:val="24"/>
           <w:szCs w:val="24"/>
         </w:rPr>
-        <w:t xml:space="preserve">Step 1: </w:t>
-      </w:r>
-      <w:r>
-        <w:rPr>
-          <w:sz w:val="24"/>
-          <w:szCs w:val="24"/>
-        </w:rPr>
-        <w:t>On our website, Users will be able to find and search for our LearnRs. These LearnRs will be generated with two things. One, a Phone Number from Twilio,(once bought, we can store them in a DB and call them or something for assignment). Two, Name of this LearnR.</w:t>
+        <w:t>Step 1: On our website, Users will be able to find and search for our LearnRs. These LearnRs will be generated with two things. One, a Phone Number from Twilio,(once bought, we can store them in a DB and call them or something for assignment). Two, Name of this LearnR.</w:t>
       </w:r>
     </w:p>
     <w:p>
@@ -733,14 +698,7 @@
           <w:sz w:val="24"/>
           <w:szCs w:val="24"/>
         </w:rPr>
-        <w:t xml:space="preserve">Step 2: Users will be instructed </w:t>
-      </w:r>
-      <w:r>
-        <w:rPr>
-          <w:sz w:val="24"/>
-          <w:szCs w:val="24"/>
-        </w:rPr>
-        <w:t>to input the following information on that LearnR’s webpage. For one, what phone number of  a person do they want to send this to? Two, any message you want to send to this friend/family member, to let them know it’s you? Three, click send and check email for results.</w:t>
+        <w:t>Step 2: Users will be instructed to input the following information on that LearnR’s webpage. For one, what phone number of  a person do they want to send this to? Two, any message you want to send to this friend/family member, to let them know it’s you? Three, click send and check email for results.</w:t>
       </w:r>
     </w:p>
     <w:p>
@@ -758,14 +716,7 @@
           <w:sz w:val="24"/>
           <w:szCs w:val="24"/>
         </w:rPr>
-        <w:t xml:space="preserve">Step 3: </w:t>
-      </w:r>
-      <w:r>
-        <w:rPr>
-          <w:sz w:val="24"/>
-          <w:szCs w:val="24"/>
-        </w:rPr>
-        <w:t>Once submitted from the LearnR webpage, our servers will take that request in the form of JSON. We should have the necessary information to begin texting the friend/family member and creating a LearnR Session. (Data: All LearnR Info, Target Person, Personal Message from user, ).</w:t>
+        <w:t>Step 3: Once submitted from the LearnR webpage, our servers will take that request in the form of JSON. We should have the necessary information to begin texting the friend/family member and creating a LearnR Session. (Data: All LearnR Info, Target Person, Personal Message from user, ).</w:t>
       </w:r>
     </w:p>
     <w:p>
@@ -783,42 +734,7 @@
           <w:sz w:val="24"/>
           <w:szCs w:val="24"/>
         </w:rPr>
-        <w:t xml:space="preserve">Step 4: That information will be turned into a “LearnR Session”. This will be a continually updated value on our backend as the User conversates and recieves text messages. (Important Data: The LearnR Data, </w:t>
-      </w:r>
-      <w:r>
-        <w:rPr>
-          <w:sz w:val="24"/>
-          <w:szCs w:val="24"/>
-        </w:rPr>
-        <w:t>User Number,</w:t>
-      </w:r>
-      <w:r>
-        <w:rPr>
-          <w:sz w:val="24"/>
-          <w:szCs w:val="24"/>
-        </w:rPr>
-        <w:t xml:space="preserve"> Target </w:t>
-      </w:r>
-      <w:r>
-        <w:rPr>
-          <w:sz w:val="24"/>
-          <w:szCs w:val="24"/>
-        </w:rPr>
-        <w:t xml:space="preserve">User </w:t>
-      </w:r>
-      <w:r>
-        <w:rPr>
-          <w:sz w:val="24"/>
-          <w:szCs w:val="24"/>
-        </w:rPr>
-        <w:t xml:space="preserve">Number, Ongoing-Session,(determind by the LearnR data, are we done with all Texts? Is STOP entered?), </w:t>
-      </w:r>
-      <w:r>
-        <w:rPr>
-          <w:sz w:val="24"/>
-          <w:szCs w:val="24"/>
-        </w:rPr>
-        <w:t>Date Created/DateUpdated,(can effect session behavior in different ways), Texts Sent Array, Text Recieved back Array,</w:t>
+        <w:t>Step 4: That information will be turned into a “LearnR Session”. This will be a continually updated value on our backend as the User conversates and recieves text messages. (Important Data: The LearnR Data, User Number, Target User Number, Ongoing-Session,(determind by the LearnR data, are we done with all Texts? Is STOP entered?), Date Created/DateUpdated,(can effect session behavior in different ways), Texts Sent Array, Text Recieved back Array,</w:t>
       </w:r>
     </w:p>
     <w:p>
@@ -885,10 +801,7 @@
         </w:rPr>
       </w:pPr>
       <w:r>
-        <w:rPr>
-          <w:sz w:val="24"/>
-          <w:szCs w:val="24"/>
-        </w:rPr>
+        <w:rPr/>
       </w:r>
     </w:p>
     <w:sectPr>
@@ -910,6 +823,7 @@
     <w:rPrDefault>
       <w:rPr>
         <w:rFonts w:ascii="Calibri" w:hAnsi="Calibri" w:eastAsia="Calibri" w:cs="DejaVu Sans"/>
+        <w:sz w:val="20"/>
         <w:szCs w:val="22"/>
         <w:lang w:val="en-US" w:eastAsia="en-US" w:bidi="ar-SA"/>
       </w:rPr>
@@ -926,9 +840,7 @@
     <w:pPr>
       <w:widowControl/>
       <w:suppressAutoHyphens w:val="true"/>
-      <w:kinsoku w:val="true"/>
-      <w:overflowPunct w:val="true"/>
-      <w:autoSpaceDE w:val="true"/>
+      <w:overflowPunct w:val="false"/>
       <w:bidi w:val="0"/>
       <w:spacing w:lineRule="auto" w:line="259" w:before="0" w:after="160"/>
       <w:jc w:val="left"/>

</xml_diff>

<commit_message>
Started working on adding tests and they passed. Need to see how it displays.
</commit_message>
<xml_diff>
--- a/external-project-resources/Learner_WebApp_Tree.docx
+++ b/external-project-resources/Learner_WebApp_Tree.docx
@@ -802,6 +802,61 @@
       </w:pPr>
       <w:r>
         <w:rPr/>
+      </w:r>
+    </w:p>
+    <w:p>
+      <w:pPr>
+        <w:pStyle w:val="Normal"/>
+        <w:spacing w:before="0" w:after="160"/>
+        <w:jc w:val="center"/>
+        <w:rPr>
+          <w:sz w:val="36"/>
+          <w:szCs w:val="36"/>
+          <w:u w:val="single"/>
+        </w:rPr>
+      </w:pPr>
+      <w:r>
+        <w:rPr>
+          <w:sz w:val="36"/>
+          <w:szCs w:val="36"/>
+          <w:u w:val="single"/>
+        </w:rPr>
+        <w:t>Mainpage LearnR Searching</w:t>
+      </w:r>
+    </w:p>
+    <w:p>
+      <w:pPr>
+        <w:pStyle w:val="Normal"/>
+        <w:spacing w:before="0" w:after="160"/>
+        <w:jc w:val="left"/>
+        <w:rPr>
+          <w:sz w:val="24"/>
+          <w:szCs w:val="24"/>
+          <w:u w:val="none"/>
+        </w:rPr>
+      </w:pPr>
+      <w:r>
+        <w:rPr>
+          <w:sz w:val="24"/>
+          <w:szCs w:val="24"/>
+          <w:u w:val="none"/>
+        </w:rPr>
+        <w:t>From this Page, Users will be able to search for LearnRs. They can search by most recent, with a certain Organization Name, a tag, or the name of the LearnR itself.</w:t>
+      </w:r>
+    </w:p>
+    <w:p>
+      <w:pPr>
+        <w:pStyle w:val="Normal"/>
+        <w:spacing w:before="0" w:after="160"/>
+        <w:rPr/>
+      </w:pPr>
+      <w:r>
+        <w:rPr>
+          <w:sz w:val="24"/>
+          <w:szCs w:val="24"/>
+          <w:u w:val="none"/>
+        </w:rPr>
+        <w:t>Once the User clicks the LearnR, a dropdown will appear with instructions on how to send this LearnR.(See step 2 in ‘The Life of a LearnR Session’.</w:t>
       </w:r>
     </w:p>
     <w:sectPr>
@@ -840,7 +895,7 @@
     <w:pPr>
       <w:widowControl/>
       <w:suppressAutoHyphens w:val="true"/>
-      <w:overflowPunct w:val="false"/>
+      <w:overflowPunct w:val="true"/>
       <w:bidi w:val="0"/>
       <w:spacing w:lineRule="auto" w:line="259" w:before="0" w:after="160"/>
       <w:jc w:val="left"/>

</xml_diff>